<commit_message>
Code Home Edits with Navbar
</commit_message>
<xml_diff>
--- a/data/University Management System.docx
+++ b/data/University Management System.docx
@@ -119,24 +119,13 @@
         <w:t xml:space="preserve"> / GPA </w:t>
       </w:r>
       <w:r>
-        <w:t xml:space="preserve">/ Email / </w:t>
-      </w:r>
-      <w:r>
-        <w:t>Grade</w:t>
-      </w:r>
-      <w:r>
-        <w:t xml:space="preserve"> </w:t>
-      </w:r>
-      <w:proofErr w:type="gramStart"/>
-      <w:r>
-        <w:t>/</w:t>
+        <w:t>/ Email / /</w:t>
       </w:r>
       <w:proofErr w:type="spellStart"/>
       <w:r>
         <w:t>BirthDate</w:t>
       </w:r>
       <w:proofErr w:type="spellEnd"/>
-      <w:proofErr w:type="gramEnd"/>
       <w:r>
         <w:t xml:space="preserve">/ </w:t>
       </w:r>
@@ -1629,6 +1618,7 @@
   <w:style w:type="character" w:default="1" w:styleId="DefaultParagraphFont">
     <w:name w:val="Default Paragraph Font"/>
     <w:uiPriority w:val="1"/>
+    <w:semiHidden/>
     <w:unhideWhenUsed/>
   </w:style>
   <w:style w:type="table" w:default="1" w:styleId="TableNormal">

</xml_diff>